<commit_message>
project code added and some more formatting
</commit_message>
<xml_diff>
--- a/Deliverables/2nd-deliverable/Domain Model v0.1.docx
+++ b/Deliverables/2nd-deliverable/Domain Model v0.1.docx
@@ -292,62 +292,136 @@
           <w:lang w:val="el-GR"/>
         </w:rPr>
       </w:pPr>
-      <w:hyperlink r:id="rId9">
-        <w:r>
-          <w:rPr>
-            <w:b/>
-            <w:color w:val="1155CC"/>
-            <w:sz w:val="26"/>
-            <w:szCs w:val="26"/>
-            <w:u w:val="single"/>
-          </w:rPr>
-          <w:t>up</w:t>
-        </w:r>
-        <w:r>
-          <w:rPr>
-            <w:b/>
-            <w:color w:val="1155CC"/>
-            <w:sz w:val="26"/>
-            <w:szCs w:val="26"/>
-            <w:u w:val="single"/>
-            <w:lang w:val="el-GR"/>
-          </w:rPr>
-          <w:t>1067451@</w:t>
-        </w:r>
-        <w:proofErr w:type="spellStart"/>
-        <w:r>
-          <w:rPr>
-            <w:b/>
-            <w:color w:val="1155CC"/>
-            <w:sz w:val="26"/>
-            <w:szCs w:val="26"/>
-            <w:u w:val="single"/>
-          </w:rPr>
-          <w:t>upnet</w:t>
-        </w:r>
-        <w:proofErr w:type="spellEnd"/>
-        <w:r>
-          <w:rPr>
-            <w:b/>
-            <w:color w:val="1155CC"/>
-            <w:sz w:val="26"/>
-            <w:szCs w:val="26"/>
-            <w:u w:val="single"/>
-            <w:lang w:val="el-GR"/>
-          </w:rPr>
-          <w:t>.</w:t>
-        </w:r>
-        <w:r>
-          <w:rPr>
-            <w:b/>
-            <w:color w:val="1155CC"/>
-            <w:sz w:val="26"/>
-            <w:szCs w:val="26"/>
-            <w:u w:val="single"/>
-          </w:rPr>
-          <w:t>gr</w:t>
-        </w:r>
-      </w:hyperlink>
+      <w:r>
+        <w:fldChar w:fldCharType="begin"/>
+      </w:r>
+      <w:r>
+        <w:rPr>
+          <w:lang w:val="el-GR"/>
+        </w:rPr>
+        <w:instrText xml:space="preserve"> </w:instrText>
+      </w:r>
+      <w:r>
+        <w:instrText>HYPERLINK</w:instrText>
+      </w:r>
+      <w:r>
+        <w:rPr>
+          <w:lang w:val="el-GR"/>
+        </w:rPr>
+        <w:instrText xml:space="preserve"> "</w:instrText>
+      </w:r>
+      <w:r>
+        <w:instrText>mailto</w:instrText>
+      </w:r>
+      <w:r>
+        <w:rPr>
+          <w:lang w:val="el-GR"/>
+        </w:rPr>
+        <w:instrText>:</w:instrText>
+      </w:r>
+      <w:r>
+        <w:instrText>up</w:instrText>
+      </w:r>
+      <w:r>
+        <w:rPr>
+          <w:lang w:val="el-GR"/>
+        </w:rPr>
+        <w:instrText>10@</w:instrText>
+      </w:r>
+      <w:r>
+        <w:instrText>upnet</w:instrText>
+      </w:r>
+      <w:r>
+        <w:rPr>
+          <w:lang w:val="el-GR"/>
+        </w:rPr>
+        <w:instrText>.</w:instrText>
+      </w:r>
+      <w:r>
+        <w:instrText>gr</w:instrText>
+      </w:r>
+      <w:r>
+        <w:rPr>
+          <w:lang w:val="el-GR"/>
+        </w:rPr>
+        <w:instrText>" \</w:instrText>
+      </w:r>
+      <w:r>
+        <w:instrText>h</w:instrText>
+      </w:r>
+      <w:r>
+        <w:rPr>
+          <w:lang w:val="el-GR"/>
+        </w:rPr>
+        <w:instrText xml:space="preserve"> </w:instrText>
+      </w:r>
+      <w:r>
+        <w:fldChar w:fldCharType="separate"/>
+      </w:r>
+      <w:r>
+        <w:rPr>
+          <w:b/>
+          <w:color w:val="1155CC"/>
+          <w:sz w:val="26"/>
+          <w:szCs w:val="26"/>
+          <w:u w:val="single"/>
+        </w:rPr>
+        <w:t>up</w:t>
+      </w:r>
+      <w:r>
+        <w:rPr>
+          <w:b/>
+          <w:color w:val="1155CC"/>
+          <w:sz w:val="26"/>
+          <w:szCs w:val="26"/>
+          <w:u w:val="single"/>
+          <w:lang w:val="el-GR"/>
+        </w:rPr>
+        <w:t>1067451@</w:t>
+      </w:r>
+      <w:proofErr w:type="spellStart"/>
+      <w:r>
+        <w:rPr>
+          <w:b/>
+          <w:color w:val="1155CC"/>
+          <w:sz w:val="26"/>
+          <w:szCs w:val="26"/>
+          <w:u w:val="single"/>
+        </w:rPr>
+        <w:t>upnet</w:t>
+      </w:r>
+      <w:proofErr w:type="spellEnd"/>
+      <w:r>
+        <w:rPr>
+          <w:b/>
+          <w:color w:val="1155CC"/>
+          <w:sz w:val="26"/>
+          <w:szCs w:val="26"/>
+          <w:u w:val="single"/>
+          <w:lang w:val="el-GR"/>
+        </w:rPr>
+        <w:t>.</w:t>
+      </w:r>
+      <w:r>
+        <w:rPr>
+          <w:b/>
+          <w:color w:val="1155CC"/>
+          <w:sz w:val="26"/>
+          <w:szCs w:val="26"/>
+          <w:u w:val="single"/>
+        </w:rPr>
+        <w:t>gr</w:t>
+      </w:r>
+      <w:r>
+        <w:rPr>
+          <w:b/>
+          <w:color w:val="1155CC"/>
+          <w:sz w:val="26"/>
+          <w:szCs w:val="26"/>
+          <w:u w:val="single"/>
+        </w:rPr>
+        <w:fldChar w:fldCharType="end"/>
+      </w:r>
     </w:p>
     <w:p>
       <w:pPr>
@@ -435,62 +509,136 @@
           <w:lang w:val="el-GR"/>
         </w:rPr>
       </w:pPr>
-      <w:hyperlink r:id="rId10">
-        <w:r>
-          <w:rPr>
-            <w:b/>
-            <w:color w:val="1155CC"/>
-            <w:sz w:val="26"/>
-            <w:szCs w:val="26"/>
-            <w:u w:val="single"/>
-          </w:rPr>
-          <w:t>up</w:t>
-        </w:r>
-        <w:r>
-          <w:rPr>
-            <w:b/>
-            <w:color w:val="1155CC"/>
-            <w:sz w:val="26"/>
-            <w:szCs w:val="26"/>
-            <w:u w:val="single"/>
-            <w:lang w:val="el-GR"/>
-          </w:rPr>
-          <w:t>1067389@</w:t>
-        </w:r>
-        <w:proofErr w:type="spellStart"/>
-        <w:r>
-          <w:rPr>
-            <w:b/>
-            <w:color w:val="1155CC"/>
-            <w:sz w:val="26"/>
-            <w:szCs w:val="26"/>
-            <w:u w:val="single"/>
-          </w:rPr>
-          <w:t>upnet</w:t>
-        </w:r>
-        <w:proofErr w:type="spellEnd"/>
-        <w:r>
-          <w:rPr>
-            <w:b/>
-            <w:color w:val="1155CC"/>
-            <w:sz w:val="26"/>
-            <w:szCs w:val="26"/>
-            <w:u w:val="single"/>
-            <w:lang w:val="el-GR"/>
-          </w:rPr>
-          <w:t>.</w:t>
-        </w:r>
-        <w:r>
-          <w:rPr>
-            <w:b/>
-            <w:color w:val="1155CC"/>
-            <w:sz w:val="26"/>
-            <w:szCs w:val="26"/>
-            <w:u w:val="single"/>
-          </w:rPr>
-          <w:t>gr</w:t>
-        </w:r>
-      </w:hyperlink>
+      <w:r>
+        <w:fldChar w:fldCharType="begin"/>
+      </w:r>
+      <w:r>
+        <w:rPr>
+          <w:lang w:val="el-GR"/>
+        </w:rPr>
+        <w:instrText xml:space="preserve"> </w:instrText>
+      </w:r>
+      <w:r>
+        <w:instrText>HYPERLINK</w:instrText>
+      </w:r>
+      <w:r>
+        <w:rPr>
+          <w:lang w:val="el-GR"/>
+        </w:rPr>
+        <w:instrText xml:space="preserve"> "</w:instrText>
+      </w:r>
+      <w:r>
+        <w:instrText>mailto</w:instrText>
+      </w:r>
+      <w:r>
+        <w:rPr>
+          <w:lang w:val="el-GR"/>
+        </w:rPr>
+        <w:instrText>:</w:instrText>
+      </w:r>
+      <w:r>
+        <w:instrText>up</w:instrText>
+      </w:r>
+      <w:r>
+        <w:rPr>
+          <w:lang w:val="el-GR"/>
+        </w:rPr>
+        <w:instrText>1067389@</w:instrText>
+      </w:r>
+      <w:r>
+        <w:instrText>upnet</w:instrText>
+      </w:r>
+      <w:r>
+        <w:rPr>
+          <w:lang w:val="el-GR"/>
+        </w:rPr>
+        <w:instrText>.</w:instrText>
+      </w:r>
+      <w:r>
+        <w:instrText>gr</w:instrText>
+      </w:r>
+      <w:r>
+        <w:rPr>
+          <w:lang w:val="el-GR"/>
+        </w:rPr>
+        <w:instrText>" \</w:instrText>
+      </w:r>
+      <w:r>
+        <w:instrText>h</w:instrText>
+      </w:r>
+      <w:r>
+        <w:rPr>
+          <w:lang w:val="el-GR"/>
+        </w:rPr>
+        <w:instrText xml:space="preserve"> </w:instrText>
+      </w:r>
+      <w:r>
+        <w:fldChar w:fldCharType="separate"/>
+      </w:r>
+      <w:r>
+        <w:rPr>
+          <w:b/>
+          <w:color w:val="1155CC"/>
+          <w:sz w:val="26"/>
+          <w:szCs w:val="26"/>
+          <w:u w:val="single"/>
+        </w:rPr>
+        <w:t>up</w:t>
+      </w:r>
+      <w:r>
+        <w:rPr>
+          <w:b/>
+          <w:color w:val="1155CC"/>
+          <w:sz w:val="26"/>
+          <w:szCs w:val="26"/>
+          <w:u w:val="single"/>
+          <w:lang w:val="el-GR"/>
+        </w:rPr>
+        <w:t>1067389@</w:t>
+      </w:r>
+      <w:proofErr w:type="spellStart"/>
+      <w:r>
+        <w:rPr>
+          <w:b/>
+          <w:color w:val="1155CC"/>
+          <w:sz w:val="26"/>
+          <w:szCs w:val="26"/>
+          <w:u w:val="single"/>
+        </w:rPr>
+        <w:t>upnet</w:t>
+      </w:r>
+      <w:proofErr w:type="spellEnd"/>
+      <w:r>
+        <w:rPr>
+          <w:b/>
+          <w:color w:val="1155CC"/>
+          <w:sz w:val="26"/>
+          <w:szCs w:val="26"/>
+          <w:u w:val="single"/>
+          <w:lang w:val="el-GR"/>
+        </w:rPr>
+        <w:t>.</w:t>
+      </w:r>
+      <w:r>
+        <w:rPr>
+          <w:b/>
+          <w:color w:val="1155CC"/>
+          <w:sz w:val="26"/>
+          <w:szCs w:val="26"/>
+          <w:u w:val="single"/>
+        </w:rPr>
+        <w:t>gr</w:t>
+      </w:r>
+      <w:r>
+        <w:rPr>
+          <w:b/>
+          <w:color w:val="1155CC"/>
+          <w:sz w:val="26"/>
+          <w:szCs w:val="26"/>
+          <w:u w:val="single"/>
+        </w:rPr>
+        <w:fldChar w:fldCharType="end"/>
+      </w:r>
     </w:p>
     <w:p>
       <w:pPr>
@@ -565,62 +713,136 @@
           <w:lang w:val="el-GR"/>
         </w:rPr>
       </w:pPr>
-      <w:hyperlink r:id="rId11">
-        <w:r>
-          <w:rPr>
-            <w:b/>
-            <w:color w:val="1155CC"/>
-            <w:sz w:val="26"/>
-            <w:szCs w:val="26"/>
-            <w:u w:val="single"/>
-          </w:rPr>
-          <w:t>up</w:t>
-        </w:r>
-        <w:r>
-          <w:rPr>
-            <w:b/>
-            <w:color w:val="1155CC"/>
-            <w:sz w:val="26"/>
-            <w:szCs w:val="26"/>
-            <w:u w:val="single"/>
-            <w:lang w:val="el-GR"/>
-          </w:rPr>
-          <w:t>1070908@</w:t>
-        </w:r>
-        <w:proofErr w:type="spellStart"/>
-        <w:r>
-          <w:rPr>
-            <w:b/>
-            <w:color w:val="1155CC"/>
-            <w:sz w:val="26"/>
-            <w:szCs w:val="26"/>
-            <w:u w:val="single"/>
-          </w:rPr>
-          <w:t>upnet</w:t>
-        </w:r>
-        <w:proofErr w:type="spellEnd"/>
-        <w:r>
-          <w:rPr>
-            <w:b/>
-            <w:color w:val="1155CC"/>
-            <w:sz w:val="26"/>
-            <w:szCs w:val="26"/>
-            <w:u w:val="single"/>
-            <w:lang w:val="el-GR"/>
-          </w:rPr>
-          <w:t>.</w:t>
-        </w:r>
-        <w:r>
-          <w:rPr>
-            <w:b/>
-            <w:color w:val="1155CC"/>
-            <w:sz w:val="26"/>
-            <w:szCs w:val="26"/>
-            <w:u w:val="single"/>
-          </w:rPr>
-          <w:t>gr</w:t>
-        </w:r>
-      </w:hyperlink>
+      <w:r>
+        <w:fldChar w:fldCharType="begin"/>
+      </w:r>
+      <w:r>
+        <w:rPr>
+          <w:lang w:val="el-GR"/>
+        </w:rPr>
+        <w:instrText xml:space="preserve"> </w:instrText>
+      </w:r>
+      <w:r>
+        <w:instrText>HYPERLINK</w:instrText>
+      </w:r>
+      <w:r>
+        <w:rPr>
+          <w:lang w:val="el-GR"/>
+        </w:rPr>
+        <w:instrText xml:space="preserve"> "</w:instrText>
+      </w:r>
+      <w:r>
+        <w:instrText>mailto</w:instrText>
+      </w:r>
+      <w:r>
+        <w:rPr>
+          <w:lang w:val="el-GR"/>
+        </w:rPr>
+        <w:instrText>:</w:instrText>
+      </w:r>
+      <w:r>
+        <w:instrText>up</w:instrText>
+      </w:r>
+      <w:r>
+        <w:rPr>
+          <w:lang w:val="el-GR"/>
+        </w:rPr>
+        <w:instrText>1070908@</w:instrText>
+      </w:r>
+      <w:r>
+        <w:instrText>upnet</w:instrText>
+      </w:r>
+      <w:r>
+        <w:rPr>
+          <w:lang w:val="el-GR"/>
+        </w:rPr>
+        <w:instrText>.</w:instrText>
+      </w:r>
+      <w:r>
+        <w:instrText>gr</w:instrText>
+      </w:r>
+      <w:r>
+        <w:rPr>
+          <w:lang w:val="el-GR"/>
+        </w:rPr>
+        <w:instrText>" \</w:instrText>
+      </w:r>
+      <w:r>
+        <w:instrText>h</w:instrText>
+      </w:r>
+      <w:r>
+        <w:rPr>
+          <w:lang w:val="el-GR"/>
+        </w:rPr>
+        <w:instrText xml:space="preserve"> </w:instrText>
+      </w:r>
+      <w:r>
+        <w:fldChar w:fldCharType="separate"/>
+      </w:r>
+      <w:r>
+        <w:rPr>
+          <w:b/>
+          <w:color w:val="1155CC"/>
+          <w:sz w:val="26"/>
+          <w:szCs w:val="26"/>
+          <w:u w:val="single"/>
+        </w:rPr>
+        <w:t>up</w:t>
+      </w:r>
+      <w:r>
+        <w:rPr>
+          <w:b/>
+          <w:color w:val="1155CC"/>
+          <w:sz w:val="26"/>
+          <w:szCs w:val="26"/>
+          <w:u w:val="single"/>
+          <w:lang w:val="el-GR"/>
+        </w:rPr>
+        <w:t>1070908@</w:t>
+      </w:r>
+      <w:proofErr w:type="spellStart"/>
+      <w:r>
+        <w:rPr>
+          <w:b/>
+          <w:color w:val="1155CC"/>
+          <w:sz w:val="26"/>
+          <w:szCs w:val="26"/>
+          <w:u w:val="single"/>
+        </w:rPr>
+        <w:t>upnet</w:t>
+      </w:r>
+      <w:proofErr w:type="spellEnd"/>
+      <w:r>
+        <w:rPr>
+          <w:b/>
+          <w:color w:val="1155CC"/>
+          <w:sz w:val="26"/>
+          <w:szCs w:val="26"/>
+          <w:u w:val="single"/>
+          <w:lang w:val="el-GR"/>
+        </w:rPr>
+        <w:t>.</w:t>
+      </w:r>
+      <w:r>
+        <w:rPr>
+          <w:b/>
+          <w:color w:val="1155CC"/>
+          <w:sz w:val="26"/>
+          <w:szCs w:val="26"/>
+          <w:u w:val="single"/>
+        </w:rPr>
+        <w:t>gr</w:t>
+      </w:r>
+      <w:r>
+        <w:rPr>
+          <w:b/>
+          <w:color w:val="1155CC"/>
+          <w:sz w:val="26"/>
+          <w:szCs w:val="26"/>
+          <w:u w:val="single"/>
+        </w:rPr>
+        <w:fldChar w:fldCharType="end"/>
+      </w:r>
       <w:r>
         <w:rPr>
           <w:b/>
@@ -717,62 +939,136 @@
           <w:lang w:val="el-GR"/>
         </w:rPr>
       </w:pPr>
-      <w:hyperlink r:id="rId12">
-        <w:r>
-          <w:rPr>
-            <w:b/>
-            <w:color w:val="1155CC"/>
-            <w:sz w:val="26"/>
-            <w:szCs w:val="26"/>
-            <w:u w:val="single"/>
-          </w:rPr>
-          <w:t>up</w:t>
-        </w:r>
-        <w:r>
-          <w:rPr>
-            <w:b/>
-            <w:color w:val="1155CC"/>
-            <w:sz w:val="26"/>
-            <w:szCs w:val="26"/>
-            <w:u w:val="single"/>
-            <w:lang w:val="el-GR"/>
-          </w:rPr>
-          <w:t>1067076@</w:t>
-        </w:r>
-        <w:proofErr w:type="spellStart"/>
-        <w:r>
-          <w:rPr>
-            <w:b/>
-            <w:color w:val="1155CC"/>
-            <w:sz w:val="26"/>
-            <w:szCs w:val="26"/>
-            <w:u w:val="single"/>
-          </w:rPr>
-          <w:t>upnet</w:t>
-        </w:r>
-        <w:proofErr w:type="spellEnd"/>
-        <w:r>
-          <w:rPr>
-            <w:b/>
-            <w:color w:val="1155CC"/>
-            <w:sz w:val="26"/>
-            <w:szCs w:val="26"/>
-            <w:u w:val="single"/>
-            <w:lang w:val="el-GR"/>
-          </w:rPr>
-          <w:t>.</w:t>
-        </w:r>
-        <w:r>
-          <w:rPr>
-            <w:b/>
-            <w:color w:val="1155CC"/>
-            <w:sz w:val="26"/>
-            <w:szCs w:val="26"/>
-            <w:u w:val="single"/>
-          </w:rPr>
-          <w:t>gr</w:t>
-        </w:r>
-      </w:hyperlink>
+      <w:r>
+        <w:fldChar w:fldCharType="begin"/>
+      </w:r>
+      <w:r>
+        <w:rPr>
+          <w:lang w:val="el-GR"/>
+        </w:rPr>
+        <w:instrText xml:space="preserve"> </w:instrText>
+      </w:r>
+      <w:r>
+        <w:instrText>HYPERLINK</w:instrText>
+      </w:r>
+      <w:r>
+        <w:rPr>
+          <w:lang w:val="el-GR"/>
+        </w:rPr>
+        <w:instrText xml:space="preserve"> "</w:instrText>
+      </w:r>
+      <w:r>
+        <w:instrText>mailto</w:instrText>
+      </w:r>
+      <w:r>
+        <w:rPr>
+          <w:lang w:val="el-GR"/>
+        </w:rPr>
+        <w:instrText>:</w:instrText>
+      </w:r>
+      <w:r>
+        <w:instrText>up</w:instrText>
+      </w:r>
+      <w:r>
+        <w:rPr>
+          <w:lang w:val="el-GR"/>
+        </w:rPr>
+        <w:instrText>10@</w:instrText>
+      </w:r>
+      <w:r>
+        <w:instrText>upnet</w:instrText>
+      </w:r>
+      <w:r>
+        <w:rPr>
+          <w:lang w:val="el-GR"/>
+        </w:rPr>
+        <w:instrText>.</w:instrText>
+      </w:r>
+      <w:r>
+        <w:instrText>gr</w:instrText>
+      </w:r>
+      <w:r>
+        <w:rPr>
+          <w:lang w:val="el-GR"/>
+        </w:rPr>
+        <w:instrText>" \</w:instrText>
+      </w:r>
+      <w:r>
+        <w:instrText>h</w:instrText>
+      </w:r>
+      <w:r>
+        <w:rPr>
+          <w:lang w:val="el-GR"/>
+        </w:rPr>
+        <w:instrText xml:space="preserve"> </w:instrText>
+      </w:r>
+      <w:r>
+        <w:fldChar w:fldCharType="separate"/>
+      </w:r>
+      <w:r>
+        <w:rPr>
+          <w:b/>
+          <w:color w:val="1155CC"/>
+          <w:sz w:val="26"/>
+          <w:szCs w:val="26"/>
+          <w:u w:val="single"/>
+        </w:rPr>
+        <w:t>up</w:t>
+      </w:r>
+      <w:r>
+        <w:rPr>
+          <w:b/>
+          <w:color w:val="1155CC"/>
+          <w:sz w:val="26"/>
+          <w:szCs w:val="26"/>
+          <w:u w:val="single"/>
+          <w:lang w:val="el-GR"/>
+        </w:rPr>
+        <w:t>1067076@</w:t>
+      </w:r>
+      <w:proofErr w:type="spellStart"/>
+      <w:r>
+        <w:rPr>
+          <w:b/>
+          <w:color w:val="1155CC"/>
+          <w:sz w:val="26"/>
+          <w:szCs w:val="26"/>
+          <w:u w:val="single"/>
+        </w:rPr>
+        <w:t>upnet</w:t>
+      </w:r>
+      <w:proofErr w:type="spellEnd"/>
+      <w:r>
+        <w:rPr>
+          <w:b/>
+          <w:color w:val="1155CC"/>
+          <w:sz w:val="26"/>
+          <w:szCs w:val="26"/>
+          <w:u w:val="single"/>
+          <w:lang w:val="el-GR"/>
+        </w:rPr>
+        <w:t>.</w:t>
+      </w:r>
+      <w:r>
+        <w:rPr>
+          <w:b/>
+          <w:color w:val="1155CC"/>
+          <w:sz w:val="26"/>
+          <w:szCs w:val="26"/>
+          <w:u w:val="single"/>
+        </w:rPr>
+        <w:t>gr</w:t>
+      </w:r>
+      <w:r>
+        <w:rPr>
+          <w:b/>
+          <w:color w:val="1155CC"/>
+          <w:sz w:val="26"/>
+          <w:szCs w:val="26"/>
+          <w:u w:val="single"/>
+        </w:rPr>
+        <w:fldChar w:fldCharType="end"/>
+      </w:r>
     </w:p>
     <w:p>
       <w:pPr>
@@ -818,6 +1114,7 @@
           <w:b/>
           <w:sz w:val="30"/>
           <w:szCs w:val="30"/>
+          <w:lang w:val="el-GR"/>
         </w:rPr>
       </w:pPr>
       <w:r>
@@ -825,8 +1122,26 @@
           <w:b/>
           <w:sz w:val="30"/>
           <w:szCs w:val="30"/>
-        </w:rPr>
-        <w:t>(Editor)</w:t>
+          <w:lang w:val="el-GR"/>
+        </w:rPr>
+        <w:t>(</w:t>
+      </w:r>
+      <w:r>
+        <w:rPr>
+          <w:b/>
+          <w:sz w:val="30"/>
+          <w:szCs w:val="30"/>
+        </w:rPr>
+        <w:t>Editor</w:t>
+      </w:r>
+      <w:r>
+        <w:rPr>
+          <w:b/>
+          <w:sz w:val="30"/>
+          <w:szCs w:val="30"/>
+          <w:lang w:val="el-GR"/>
+        </w:rPr>
+        <w:t>)</w:t>
       </w:r>
     </w:p>
     <w:p>
@@ -838,20 +1153,137 @@
           <w:b/>
           <w:sz w:val="100"/>
           <w:szCs w:val="100"/>
-        </w:rPr>
-      </w:pPr>
-      <w:hyperlink r:id="rId13">
-        <w:r>
-          <w:rPr>
-            <w:b/>
-            <w:color w:val="1155CC"/>
-            <w:sz w:val="26"/>
-            <w:szCs w:val="26"/>
-            <w:u w:val="single"/>
-          </w:rPr>
-          <w:t>up1067412@upnet.gr</w:t>
-        </w:r>
-      </w:hyperlink>
+          <w:lang w:val="el-GR"/>
+        </w:rPr>
+      </w:pPr>
+      <w:r>
+        <w:fldChar w:fldCharType="begin"/>
+      </w:r>
+      <w:r>
+        <w:rPr>
+          <w:lang w:val="el-GR"/>
+        </w:rPr>
+        <w:instrText xml:space="preserve"> </w:instrText>
+      </w:r>
+      <w:r>
+        <w:instrText>HYPERLINK</w:instrText>
+      </w:r>
+      <w:r>
+        <w:rPr>
+          <w:lang w:val="el-GR"/>
+        </w:rPr>
+        <w:instrText xml:space="preserve"> "</w:instrText>
+      </w:r>
+      <w:r>
+        <w:instrText>mailto</w:instrText>
+      </w:r>
+      <w:r>
+        <w:rPr>
+          <w:lang w:val="el-GR"/>
+        </w:rPr>
+        <w:instrText>:</w:instrText>
+      </w:r>
+      <w:r>
+        <w:instrText>up</w:instrText>
+      </w:r>
+      <w:r>
+        <w:rPr>
+          <w:lang w:val="el-GR"/>
+        </w:rPr>
+        <w:instrText>10@</w:instrText>
+      </w:r>
+      <w:r>
+        <w:instrText>upnet</w:instrText>
+      </w:r>
+      <w:r>
+        <w:rPr>
+          <w:lang w:val="el-GR"/>
+        </w:rPr>
+        <w:instrText>.</w:instrText>
+      </w:r>
+      <w:r>
+        <w:instrText>gr</w:instrText>
+      </w:r>
+      <w:r>
+        <w:rPr>
+          <w:lang w:val="el-GR"/>
+        </w:rPr>
+        <w:instrText>" \</w:instrText>
+      </w:r>
+      <w:r>
+        <w:instrText>h</w:instrText>
+      </w:r>
+      <w:r>
+        <w:rPr>
+          <w:lang w:val="el-GR"/>
+        </w:rPr>
+        <w:instrText xml:space="preserve"> </w:instrText>
+      </w:r>
+      <w:r>
+        <w:fldChar w:fldCharType="separate"/>
+      </w:r>
+      <w:r>
+        <w:rPr>
+          <w:b/>
+          <w:color w:val="1155CC"/>
+          <w:sz w:val="26"/>
+          <w:szCs w:val="26"/>
+          <w:u w:val="single"/>
+        </w:rPr>
+        <w:t>up</w:t>
+      </w:r>
+      <w:r>
+        <w:rPr>
+          <w:b/>
+          <w:color w:val="1155CC"/>
+          <w:sz w:val="26"/>
+          <w:szCs w:val="26"/>
+          <w:u w:val="single"/>
+          <w:lang w:val="el-GR"/>
+        </w:rPr>
+        <w:t>1067412@</w:t>
+      </w:r>
+      <w:r>
+        <w:rPr>
+          <w:b/>
+          <w:color w:val="1155CC"/>
+          <w:sz w:val="26"/>
+          <w:szCs w:val="26"/>
+          <w:u w:val="single"/>
+        </w:rPr>
+        <w:t>upnet</w:t>
+      </w:r>
+      <w:r>
+        <w:rPr>
+          <w:b/>
+          <w:color w:val="1155CC"/>
+          <w:sz w:val="26"/>
+          <w:szCs w:val="26"/>
+          <w:u w:val="single"/>
+          <w:lang w:val="el-GR"/>
+        </w:rPr>
+        <w:t>.</w:t>
+      </w:r>
+      <w:r>
+        <w:rPr>
+          <w:b/>
+          <w:color w:val="1155CC"/>
+          <w:sz w:val="26"/>
+          <w:szCs w:val="26"/>
+          <w:u w:val="single"/>
+        </w:rPr>
+        <w:t>gr</w:t>
+      </w:r>
+      <w:r>
+        <w:rPr>
+          <w:b/>
+          <w:color w:val="1155CC"/>
+          <w:sz w:val="26"/>
+          <w:szCs w:val="26"/>
+          <w:u w:val="single"/>
+        </w:rPr>
+        <w:fldChar w:fldCharType="end"/>
+      </w:r>
     </w:p>
     <w:p>
       <w:pPr>
@@ -862,6 +1294,7 @@
           <w:b/>
           <w:sz w:val="100"/>
           <w:szCs w:val="100"/>
+          <w:lang w:val="el-GR"/>
         </w:rPr>
       </w:pPr>
     </w:p>
@@ -874,6 +1307,7 @@
           <w:b/>
           <w:sz w:val="20"/>
           <w:szCs w:val="20"/>
+          <w:lang w:val="el-GR"/>
         </w:rPr>
       </w:pPr>
     </w:p>
@@ -886,6 +1320,7 @@
           <w:b/>
           <w:sz w:val="20"/>
           <w:szCs w:val="20"/>
+          <w:lang w:val="el-GR"/>
         </w:rPr>
       </w:pPr>
     </w:p>
@@ -898,6 +1333,7 @@
           <w:b/>
           <w:sz w:val="20"/>
           <w:szCs w:val="20"/>
+          <w:lang w:val="el-GR"/>
         </w:rPr>
       </w:pPr>
     </w:p>
@@ -908,6 +1344,7 @@
           <w:b/>
           <w:sz w:val="20"/>
           <w:szCs w:val="20"/>
+          <w:lang w:val="el-GR"/>
         </w:rPr>
       </w:pPr>
     </w:p>
@@ -918,6 +1355,7 @@
           <w:b/>
           <w:sz w:val="20"/>
           <w:szCs w:val="20"/>
+          <w:lang w:val="el-GR"/>
         </w:rPr>
       </w:pPr>
     </w:p>
@@ -928,6 +1366,7 @@
           <w:b/>
           <w:sz w:val="20"/>
           <w:szCs w:val="20"/>
+          <w:lang w:val="el-GR"/>
         </w:rPr>
       </w:pPr>
     </w:p>
@@ -3727,10 +4166,31 @@
     <w:p>
       <w:pPr>
         <w:pStyle w:val="Heading1"/>
+        <w:rPr>
+          <w:lang w:val="el-GR"/>
+        </w:rPr>
       </w:pPr>
       <w:bookmarkStart w:id="0" w:name="_Toc100764508"/>
       <w:r>
-        <w:t>Domain Model Graph</w:t>
+        <w:t>Domain</w:t>
+      </w:r>
+      <w:r>
+        <w:rPr>
+          <w:lang w:val="el-GR"/>
+        </w:rPr>
+        <w:t xml:space="preserve"> </w:t>
+      </w:r>
+      <w:r>
+        <w:t>Model</w:t>
+      </w:r>
+      <w:r>
+        <w:rPr>
+          <w:lang w:val="el-GR"/>
+        </w:rPr>
+        <w:t xml:space="preserve"> </w:t>
+      </w:r>
+      <w:r>
+        <w:t>Graph</w:t>
       </w:r>
       <w:bookmarkEnd w:id="0"/>
     </w:p>
@@ -3741,6 +4201,7 @@
           <w:b/>
           <w:sz w:val="20"/>
           <w:szCs w:val="20"/>
+          <w:lang w:val="el-GR"/>
         </w:rPr>
       </w:pPr>
     </w:p>
@@ -3751,6 +4212,7 @@
           <w:b/>
           <w:sz w:val="20"/>
           <w:szCs w:val="20"/>
+          <w:lang w:val="el-GR"/>
         </w:rPr>
       </w:pPr>
       <w:r>
@@ -3784,7 +4246,7 @@
                     <pic:cNvPicPr/>
                   </pic:nvPicPr>
                   <pic:blipFill>
-                    <a:blip r:embed="rId14">
+                    <a:blip r:embed="rId9">
                       <a:extLst>
                         <a:ext uri="{28A0092B-C50C-407E-A947-70E740481C1C}">
                           <a14:useLocalDpi xmlns:a14="http://schemas.microsoft.com/office/drawing/2010/main" val="0"/>
@@ -3824,6 +4286,7 @@
           <w:b/>
           <w:sz w:val="20"/>
           <w:szCs w:val="20"/>
+          <w:lang w:val="el-GR"/>
         </w:rPr>
       </w:pPr>
     </w:p>
@@ -3834,6 +4297,7 @@
           <w:b/>
           <w:sz w:val="20"/>
           <w:szCs w:val="20"/>
+          <w:lang w:val="el-GR"/>
         </w:rPr>
       </w:pPr>
     </w:p>
@@ -3844,6 +4308,7 @@
           <w:b/>
           <w:sz w:val="20"/>
           <w:szCs w:val="20"/>
+          <w:lang w:val="el-GR"/>
         </w:rPr>
       </w:pPr>
     </w:p>
@@ -3854,6 +4319,7 @@
           <w:b/>
           <w:sz w:val="20"/>
           <w:szCs w:val="20"/>
+          <w:lang w:val="el-GR"/>
         </w:rPr>
       </w:pPr>
     </w:p>
@@ -3864,6 +4330,7 @@
           <w:b/>
           <w:sz w:val="20"/>
           <w:szCs w:val="20"/>
+          <w:lang w:val="el-GR"/>
         </w:rPr>
       </w:pPr>
     </w:p>
@@ -3874,6 +4341,7 @@
           <w:b/>
           <w:sz w:val="20"/>
           <w:szCs w:val="20"/>
+          <w:lang w:val="el-GR"/>
         </w:rPr>
       </w:pPr>
     </w:p>
@@ -3884,6 +4352,7 @@
           <w:b/>
           <w:sz w:val="20"/>
           <w:szCs w:val="20"/>
+          <w:lang w:val="el-GR"/>
         </w:rPr>
       </w:pPr>
     </w:p>
@@ -3894,6 +4363,7 @@
           <w:b/>
           <w:sz w:val="20"/>
           <w:szCs w:val="20"/>
+          <w:lang w:val="el-GR"/>
         </w:rPr>
       </w:pPr>
     </w:p>
@@ -3904,6 +4374,7 @@
           <w:b/>
           <w:sz w:val="20"/>
           <w:szCs w:val="20"/>
+          <w:lang w:val="el-GR"/>
         </w:rPr>
       </w:pPr>
     </w:p>
@@ -3914,6 +4385,7 @@
           <w:b/>
           <w:sz w:val="20"/>
           <w:szCs w:val="20"/>
+          <w:lang w:val="el-GR"/>
         </w:rPr>
       </w:pPr>
     </w:p>
@@ -3924,6 +4396,7 @@
           <w:b/>
           <w:sz w:val="20"/>
           <w:szCs w:val="20"/>
+          <w:lang w:val="el-GR"/>
         </w:rPr>
       </w:pPr>
     </w:p>
@@ -3934,7 +4407,7 @@
           <w:b/>
           <w:sz w:val="20"/>
           <w:szCs w:val="20"/>
-          <w:lang w:val="en-US"/>
+          <w:lang w:val="el-GR"/>
         </w:rPr>
       </w:pPr>
     </w:p>
@@ -3945,6 +4418,7 @@
           <w:b/>
           <w:sz w:val="20"/>
           <w:szCs w:val="20"/>
+          <w:lang w:val="el-GR"/>
         </w:rPr>
       </w:pPr>
     </w:p>
@@ -3963,6 +4437,9 @@
         <w:t>Περιγραφική</w:t>
       </w:r>
       <w:r>
+        <w:rPr>
+          <w:lang w:val="el-GR"/>
+        </w:rPr>
         <w:t xml:space="preserve"> </w:t>
       </w:r>
       <w:r>
@@ -3972,6 +4449,9 @@
         <w:t>Ανάλυση</w:t>
       </w:r>
       <w:r>
+        <w:rPr>
+          <w:lang w:val="el-GR"/>
+        </w:rPr>
         <w:t xml:space="preserve"> </w:t>
       </w:r>
       <w:r>
@@ -3981,6 +4461,9 @@
         <w:t>των</w:t>
       </w:r>
       <w:r>
+        <w:rPr>
+          <w:lang w:val="el-GR"/>
+        </w:rPr>
         <w:t xml:space="preserve"> </w:t>
       </w:r>
       <w:r>
@@ -3998,6 +4481,7 @@
           <w:b/>
           <w:sz w:val="20"/>
           <w:szCs w:val="20"/>
+          <w:lang w:val="el-GR"/>
         </w:rPr>
       </w:pPr>
     </w:p>
@@ -4134,6 +4618,9 @@
     <w:p>
       <w:pPr>
         <w:pStyle w:val="Heading2"/>
+        <w:rPr>
+          <w:lang w:val="el-GR"/>
+        </w:rPr>
       </w:pPr>
       <w:bookmarkStart w:id="4" w:name="_Toc100764512"/>
       <w:r>
@@ -4208,14 +4695,22 @@
         <w:rPr>
           <w:sz w:val="24"/>
           <w:szCs w:val="24"/>
-        </w:rPr>
-        <w:t>Η Seeking</w:t>
-      </w:r>
-      <w:r>
-        <w:rPr>
-          <w:sz w:val="24"/>
-          <w:szCs w:val="24"/>
-          <w:lang w:val="en-US"/>
+          <w:lang w:val="el-GR"/>
+        </w:rPr>
+        <w:t xml:space="preserve">Η </w:t>
+      </w:r>
+      <w:r>
+        <w:rPr>
+          <w:sz w:val="24"/>
+          <w:szCs w:val="24"/>
+        </w:rPr>
+        <w:t>Seeking</w:t>
+      </w:r>
+      <w:r>
+        <w:rPr>
+          <w:sz w:val="24"/>
+          <w:szCs w:val="24"/>
+          <w:lang w:val="el-GR"/>
         </w:rPr>
         <w:t xml:space="preserve"> </w:t>
       </w:r>
@@ -4434,6 +4929,9 @@
     <w:p>
       <w:pPr>
         <w:pStyle w:val="Heading2"/>
+        <w:rPr>
+          <w:lang w:val="el-GR"/>
+        </w:rPr>
       </w:pPr>
       <w:bookmarkStart w:id="8" w:name="_Toc100764516"/>
       <w:r>
@@ -5568,6 +6066,9 @@
     <w:p>
       <w:pPr>
         <w:pStyle w:val="Heading2"/>
+        <w:rPr>
+          <w:lang w:val="el-GR"/>
+        </w:rPr>
       </w:pPr>
       <w:bookmarkStart w:id="23" w:name="_Toc100764531"/>
       <w:r>
@@ -5942,7 +6443,7 @@
       </w:r>
     </w:p>
     <w:sectPr>
-      <w:footerReference w:type="default" r:id="rId15"/>
+      <w:footerReference w:type="default" r:id="rId10"/>
       <w:pgSz w:w="12240" w:h="15840"/>
       <w:pgMar w:top="1440" w:right="1440" w:bottom="1440" w:left="1440" w:header="720" w:footer="720" w:gutter="0"/>
       <w:pgNumType w:start="1"/>
@@ -6806,6 +7307,7 @@
   <w:style w:type="character" w:default="1" w:styleId="DefaultParagraphFont">
     <w:name w:val="Default Paragraph Font"/>
     <w:uiPriority w:val="1"/>
+    <w:semiHidden/>
     <w:unhideWhenUsed/>
   </w:style>
   <w:style w:type="table" w:default="1" w:styleId="TableNormal">

</xml_diff>